<commit_message>
feat: actualizar mapeo para nuevos placeholders descriptivos de compraventa
- Reemplazar placeholders de subrayado con placeholders descriptivos
- Añadir mapeo para todos los nuevos campos del template
- Implementar tabla de intereses automática basada en número de plazos
- Eliminar lógica compleja de contadores secuenciales
- Mejorar placeholders en formulario para nuevos campos
</commit_message>
<xml_diff>
--- a/frontend/src/features/contracts/templates/Contrato_Compraventa_Plazos_NIOXTEC_v5.docx
+++ b/frontend/src/features/contracts/templates/Contrato_Compraventa_Plazos_NIOXTEC_v5.docx
@@ -50,7 +50,132 @@
       </w:r>
       <w:r>
         <w:br/>
-        <w:t>D./Dña. [Nombre completo del cliente], con DNI [_________] y domicilio en [_________], teléfono [_________] y correo electrónico [_________], en adelante, EL COMPRADOR.</w:t>
+        <w:t xml:space="preserve">D./Dña. [Nombre completo del </w:t>
+      </w:r>
+      <w:proofErr w:type="spellStart"/>
+      <w:r>
+        <w:t>cliente</w:t>
+      </w:r>
+      <w:proofErr w:type="spellEnd"/>
+      <w:r>
+        <w:t xml:space="preserve">], con </w:t>
+      </w:r>
+      <w:r>
+        <w:t>DNI [DNI</w:t>
+      </w:r>
+      <w:r>
+        <w:t xml:space="preserve"> </w:t>
+      </w:r>
+      <w:r>
+        <w:rPr>
+          <w:rFonts w:ascii="Meslo LG S for Powerline" w:hAnsi="Meslo LG S for Powerline" w:cs="Meslo LG S for Powerline"/>
+          <w:color w:val="000000" w:themeColor="text1"/>
+          <w:sz w:val="18"/>
+          <w:szCs w:val="18"/>
+        </w:rPr>
+        <w:t>DEL CLIENTE</w:t>
+      </w:r>
+      <w:r>
+        <w:t xml:space="preserve">] y </w:t>
+      </w:r>
+      <w:proofErr w:type="spellStart"/>
+      <w:r>
+        <w:t>domicilio</w:t>
+      </w:r>
+      <w:proofErr w:type="spellEnd"/>
+      <w:r>
+        <w:t xml:space="preserve"> </w:t>
+      </w:r>
+      <w:proofErr w:type="spellStart"/>
+      <w:r>
+        <w:t>en</w:t>
+      </w:r>
+      <w:proofErr w:type="spellEnd"/>
+      <w:r>
+        <w:t xml:space="preserve"> [</w:t>
+      </w:r>
+      <w:proofErr w:type="spellStart"/>
+      <w:r>
+        <w:t>Dirección</w:t>
+      </w:r>
+      <w:proofErr w:type="spellEnd"/>
+      <w:r>
+        <w:t xml:space="preserve"> del </w:t>
+      </w:r>
+      <w:proofErr w:type="spellStart"/>
+      <w:r>
+        <w:t>cliente</w:t>
+      </w:r>
+      <w:proofErr w:type="spellEnd"/>
+      <w:r>
+        <w:t xml:space="preserve">], </w:t>
+      </w:r>
+      <w:proofErr w:type="spellStart"/>
+      <w:r>
+        <w:t>teléfono</w:t>
+      </w:r>
+      <w:proofErr w:type="spellEnd"/>
+      <w:r>
+        <w:t xml:space="preserve"> [</w:t>
+      </w:r>
+      <w:proofErr w:type="spellStart"/>
+      <w:r>
+        <w:t>Teléfono</w:t>
+      </w:r>
+      <w:proofErr w:type="spellEnd"/>
+      <w:r>
+        <w:t xml:space="preserve"> del </w:t>
+      </w:r>
+      <w:proofErr w:type="spellStart"/>
+      <w:r>
+        <w:t>cliente</w:t>
+      </w:r>
+      <w:proofErr w:type="spellEnd"/>
+      <w:r>
+        <w:t xml:space="preserve">] y </w:t>
+      </w:r>
+      <w:proofErr w:type="spellStart"/>
+      <w:r>
+        <w:t>correo</w:t>
+      </w:r>
+      <w:proofErr w:type="spellEnd"/>
+      <w:r>
+        <w:t xml:space="preserve"> </w:t>
+      </w:r>
+      <w:proofErr w:type="spellStart"/>
+      <w:r>
+        <w:t>electrónico</w:t>
+      </w:r>
+      <w:proofErr w:type="spellEnd"/>
+      <w:r>
+        <w:t xml:space="preserve"> [</w:t>
+      </w:r>
+      <w:r>
+        <w:t xml:space="preserve">Correo del </w:t>
+      </w:r>
+      <w:proofErr w:type="spellStart"/>
+      <w:r>
+        <w:t>cliente</w:t>
+      </w:r>
+      <w:proofErr w:type="spellEnd"/>
+      <w:r>
+        <w:t xml:space="preserve">], </w:t>
+      </w:r>
+      <w:proofErr w:type="spellStart"/>
+      <w:r>
+        <w:t>en</w:t>
+      </w:r>
+      <w:proofErr w:type="spellEnd"/>
+      <w:r>
+        <w:t xml:space="preserve"> </w:t>
+      </w:r>
+      <w:proofErr w:type="spellStart"/>
+      <w:r>
+        <w:t>adelante</w:t>
+      </w:r>
+      <w:proofErr w:type="spellEnd"/>
+      <w:r>
+        <w:t>, EL COMPRADOR.</w:t>
       </w:r>
       <w:r>
         <w:br/>
@@ -88,15 +213,106 @@
       </w:r>
       <w:r>
         <w:br/>
-        <w:t>- Modelo: [_________]</w:t>
+        <w:t xml:space="preserve">- </w:t>
+      </w:r>
+      <w:proofErr w:type="spellStart"/>
+      <w:r>
+        <w:t>Modelo</w:t>
+      </w:r>
+      <w:proofErr w:type="spellEnd"/>
+      <w:r>
+        <w:t>: [</w:t>
+      </w:r>
+      <w:proofErr w:type="spellStart"/>
+      <w:r>
+        <w:t>Modelo</w:t>
+      </w:r>
+      <w:proofErr w:type="spellEnd"/>
+      <w:r>
+        <w:t xml:space="preserve"> del </w:t>
+      </w:r>
+      <w:proofErr w:type="spellStart"/>
+      <w:r>
+        <w:t>producto</w:t>
+      </w:r>
+      <w:proofErr w:type="spellEnd"/>
+      <w:r>
+        <w:t>]</w:t>
       </w:r>
       <w:r>
         <w:br/>
-        <w:t>- Pulgadas: [_________]</w:t>
+        <w:t xml:space="preserve">- </w:t>
+      </w:r>
+      <w:proofErr w:type="spellStart"/>
+      <w:r>
+        <w:t>Pulgadas</w:t>
+      </w:r>
+      <w:proofErr w:type="spellEnd"/>
+      <w:r>
+        <w:t>: [</w:t>
+      </w:r>
+      <w:proofErr w:type="spellStart"/>
+      <w:r>
+        <w:t>Pulgadas</w:t>
+      </w:r>
+      <w:proofErr w:type="spellEnd"/>
+      <w:r>
+        <w:t xml:space="preserve"> del </w:t>
+      </w:r>
+      <w:proofErr w:type="spellStart"/>
+      <w:r>
+        <w:t>producto</w:t>
+      </w:r>
+      <w:proofErr w:type="spellEnd"/>
+      <w:r>
+        <w:t>]</w:t>
       </w:r>
       <w:r>
         <w:br/>
-        <w:t>- Número de serie: [_________]</w:t>
+        <w:t xml:space="preserve">- </w:t>
+      </w:r>
+      <w:proofErr w:type="spellStart"/>
+      <w:r>
+        <w:t>Número</w:t>
+      </w:r>
+      <w:proofErr w:type="spellEnd"/>
+      <w:r>
+        <w:t xml:space="preserve"> de </w:t>
+      </w:r>
+      <w:proofErr w:type="spellStart"/>
+      <w:r>
+        <w:t>serie</w:t>
+      </w:r>
+      <w:proofErr w:type="spellEnd"/>
+      <w:r>
+        <w:t xml:space="preserve">: </w:t>
+      </w:r>
+      <w:r>
+        <w:t>[</w:t>
+      </w:r>
+      <w:proofErr w:type="spellStart"/>
+      <w:r>
+        <w:t>Número</w:t>
+      </w:r>
+      <w:proofErr w:type="spellEnd"/>
+      <w:r>
+        <w:t xml:space="preserve"> de </w:t>
+      </w:r>
+      <w:proofErr w:type="spellStart"/>
+      <w:r>
+        <w:t>serie</w:t>
+      </w:r>
+      <w:proofErr w:type="spellEnd"/>
+      <w:r>
+        <w:t xml:space="preserve"> del </w:t>
+      </w:r>
+      <w:proofErr w:type="spellStart"/>
+      <w:r>
+        <w:t>producto</w:t>
+      </w:r>
+      <w:proofErr w:type="spellEnd"/>
+      <w:r>
+        <w:t>]</w:t>
       </w:r>
       <w:r>
         <w:br/>
@@ -123,7 +339,104 @@
     </w:p>
     <w:p>
       <w:r>
-        <w:t>El precio total de compraventa es de [importe total en euros, IVA incluido], que EL COMPRADOR abonará en 3 plazos mensuales iguales de [importe de cada cuota] €, sin intereses.</w:t>
+        <w:t xml:space="preserve">El precio total de compraventa es de [importe total en euros, IVA incluido], que EL COMPRADOR </w:t>
+      </w:r>
+      <w:proofErr w:type="spellStart"/>
+      <w:r>
+        <w:t>abonará</w:t>
+      </w:r>
+      <w:proofErr w:type="spellEnd"/>
+      <w:r>
+        <w:t xml:space="preserve"> </w:t>
+      </w:r>
+      <w:proofErr w:type="spellStart"/>
+      <w:r>
+        <w:t>en</w:t>
+      </w:r>
+      <w:proofErr w:type="spellEnd"/>
+      <w:r>
+        <w:t xml:space="preserve"> [</w:t>
+      </w:r>
+      <w:proofErr w:type="spellStart"/>
+      <w:r>
+        <w:t>número</w:t>
+      </w:r>
+      <w:proofErr w:type="spellEnd"/>
+      <w:r>
+        <w:t xml:space="preserve"> de </w:t>
+      </w:r>
+      <w:proofErr w:type="spellStart"/>
+      <w:r>
+        <w:t>plazos</w:t>
+      </w:r>
+      <w:proofErr w:type="spellEnd"/>
+      <w:r>
+        <w:t>]</w:t>
+      </w:r>
+      <w:r>
+        <w:t xml:space="preserve"> p</w:t>
+      </w:r>
+      <w:proofErr w:type="spellStart"/>
+      <w:r>
+        <w:t>lazos</w:t>
+      </w:r>
+      <w:proofErr w:type="spellEnd"/>
+      <w:r>
+        <w:t xml:space="preserve"> </w:t>
+      </w:r>
+      <w:proofErr w:type="spellStart"/>
+      <w:r>
+        <w:t>mensuales</w:t>
+      </w:r>
+      <w:proofErr w:type="spellEnd"/>
+      <w:r>
+        <w:t xml:space="preserve"> </w:t>
+      </w:r>
+      <w:proofErr w:type="spellStart"/>
+      <w:r>
+        <w:t>iguales</w:t>
+      </w:r>
+      <w:proofErr w:type="spellEnd"/>
+      <w:r>
+        <w:t xml:space="preserve"> de [importe de </w:t>
+      </w:r>
+      <w:proofErr w:type="spellStart"/>
+      <w:r>
+        <w:t>cada</w:t>
+      </w:r>
+      <w:proofErr w:type="spellEnd"/>
+      <w:r>
+        <w:t xml:space="preserve"> </w:t>
+      </w:r>
+      <w:proofErr w:type="spellStart"/>
+      <w:r>
+        <w:t>cuota</w:t>
+      </w:r>
+      <w:proofErr w:type="spellEnd"/>
+      <w:r>
+        <w:t xml:space="preserve">] €, </w:t>
+      </w:r>
+      <w:r>
+        <w:t>[</w:t>
+      </w:r>
+      <w:proofErr w:type="spellStart"/>
+      <w:r>
+        <w:t>Tabla</w:t>
+      </w:r>
+      <w:proofErr w:type="spellEnd"/>
+      <w:r>
+        <w:t xml:space="preserve"> de </w:t>
+      </w:r>
+      <w:proofErr w:type="spellStart"/>
+      <w:r>
+        <w:t>interes</w:t>
+      </w:r>
+      <w:proofErr w:type="spellEnd"/>
+      <w:r>
+        <w:t>]</w:t>
+      </w:r>
+      <w:r>
+        <w:t>.</w:t>
       </w:r>
       <w:r>
         <w:br/>
@@ -152,6 +465,9 @@
       </w:r>
       <w:r>
         <w:br/>
+      </w:r>
+      <w:r>
+        <w:lastRenderedPageBreak/>
         <w:t>IBAN: ES63 1465 0100 94 1723568566</w:t>
       </w:r>
       <w:r>
@@ -170,7 +486,6 @@
           <w:color w:val="31849B" w:themeColor="accent5" w:themeShade="BF"/>
           <w:sz w:val="24"/>
         </w:rPr>
-        <w:lastRenderedPageBreak/>
         <w:t>Entrega</w:t>
       </w:r>
     </w:p>
@@ -321,6 +636,9 @@
             </w:r>
             <w:r>
               <w:br/>
+            </w:r>
+            <w:r>
+              <w:lastRenderedPageBreak/>
               <w:t>Nombre: José Luis Condolo Cuenca</w:t>
             </w:r>
             <w:r>
@@ -338,6 +656,7 @@
               <w:jc w:val="center"/>
             </w:pPr>
             <w:r>
+              <w:lastRenderedPageBreak/>
               <w:t>EL COMPRADOR:</w:t>
             </w:r>
             <w:r>
@@ -352,11 +671,20 @@
             </w:r>
             <w:r>
               <w:br/>
-              <w:t>Nombre: ______________________</w:t>
+            </w:r>
+            <w:r>
+              <w:lastRenderedPageBreak/>
+              <w:t>Nombre:</w:t>
+            </w:r>
+            <w:r>
+              <w:t xml:space="preserve"> [Nombre del comprador]</w:t>
             </w:r>
             <w:r>
               <w:br/>
-              <w:t>DNI: ______________________</w:t>
+              <w:t xml:space="preserve">DNI: </w:t>
+            </w:r>
+            <w:r>
+              <w:t>[Dni del comprador]</w:t>
             </w:r>
           </w:p>
         </w:tc>

</xml_diff>